<commit_message>
fix: Adds ERD and Class Diagram to Proposal doc
</commit_message>
<xml_diff>
--- a/SoftwareConstruction-Proposal.docx
+++ b/SoftwareConstruction-Proposal.docx
@@ -708,7 +708,7 @@
                 <w:sz w:val="23"/>
                 <w:szCs w:val="23"/>
               </w:rPr>
-              <w:t>Python3</w:t>
+              <w:t>Java</w:t>
             </w:r>
           </w:p>
         </w:tc>
@@ -768,7 +768,7 @@
                 <w:sz w:val="23"/>
                 <w:szCs w:val="23"/>
               </w:rPr>
-              <w:t>Django</w:t>
+              <w:t>Spring Boot</w:t>
             </w:r>
           </w:p>
         </w:tc>
@@ -939,7 +939,71 @@
           <w:sz w:val="23"/>
           <w:szCs w:val="23"/>
         </w:rPr>
-        <w:t>The Application proposed will follow the MVT (Model View Templating) pattern which is what Django uses for its project structure</w:t>
+        <w:t>The Application proposed will follow the MV</w:t>
+      </w:r>
+      <w:r>
+        <w:rPr>
+          <w:rFonts w:ascii="Trebuchet MS" w:hAnsi="Trebuchet MS"/>
+          <w:sz w:val="23"/>
+          <w:szCs w:val="23"/>
+        </w:rPr>
+        <w:t>C</w:t>
+      </w:r>
+      <w:r>
+        <w:rPr>
+          <w:rFonts w:ascii="Trebuchet MS" w:hAnsi="Trebuchet MS"/>
+          <w:sz w:val="23"/>
+          <w:szCs w:val="23"/>
+        </w:rPr>
+        <w:t xml:space="preserve"> (Model View </w:t>
+      </w:r>
+      <w:r>
+        <w:rPr>
+          <w:rFonts w:ascii="Trebuchet MS" w:hAnsi="Trebuchet MS"/>
+          <w:sz w:val="23"/>
+          <w:szCs w:val="23"/>
+        </w:rPr>
+        <w:t>Controller</w:t>
+      </w:r>
+      <w:r>
+        <w:rPr>
+          <w:rFonts w:ascii="Trebuchet MS" w:hAnsi="Trebuchet MS"/>
+          <w:sz w:val="23"/>
+          <w:szCs w:val="23"/>
+        </w:rPr>
+        <w:t xml:space="preserve">) pattern which is what </w:t>
+      </w:r>
+      <w:r>
+        <w:rPr>
+          <w:rFonts w:ascii="Trebuchet MS" w:hAnsi="Trebuchet MS"/>
+          <w:sz w:val="23"/>
+          <w:szCs w:val="23"/>
+        </w:rPr>
+        <w:t>Java Spring</w:t>
+      </w:r>
+      <w:r>
+        <w:rPr>
+          <w:rFonts w:ascii="Trebuchet MS" w:hAnsi="Trebuchet MS"/>
+          <w:sz w:val="23"/>
+          <w:szCs w:val="23"/>
+        </w:rPr>
+        <w:t xml:space="preserve"> </w:t>
+      </w:r>
+      <w:r>
+        <w:rPr>
+          <w:rFonts w:ascii="Trebuchet MS" w:hAnsi="Trebuchet MS"/>
+          <w:sz w:val="23"/>
+          <w:szCs w:val="23"/>
+        </w:rPr>
+        <w:t>Boot</w:t>
+      </w:r>
+      <w:r>
+        <w:rPr>
+          <w:rFonts w:ascii="Trebuchet MS" w:hAnsi="Trebuchet MS"/>
+          <w:sz w:val="23"/>
+          <w:szCs w:val="23"/>
+        </w:rPr>
+        <w:t xml:space="preserve"> uses for its project structure</w:t>
       </w:r>
       <w:r>
         <w:rPr>
@@ -979,7 +1043,47 @@
           <w:sz w:val="23"/>
           <w:szCs w:val="23"/>
         </w:rPr>
-        <w:t>Django is based on the MVT (Mode-View-Template) architecture for developing a web application.</w:t>
+        <w:t>Spring Boot</w:t>
+      </w:r>
+      <w:r>
+        <w:rPr>
+          <w:rFonts w:ascii="Trebuchet MS" w:hAnsi="Trebuchet MS"/>
+          <w:sz w:val="23"/>
+          <w:szCs w:val="23"/>
+        </w:rPr>
+        <w:t xml:space="preserve"> is based on the MV</w:t>
+      </w:r>
+      <w:r>
+        <w:rPr>
+          <w:rFonts w:ascii="Trebuchet MS" w:hAnsi="Trebuchet MS"/>
+          <w:sz w:val="23"/>
+          <w:szCs w:val="23"/>
+        </w:rPr>
+        <w:t>C</w:t>
+      </w:r>
+      <w:r>
+        <w:rPr>
+          <w:rFonts w:ascii="Trebuchet MS" w:hAnsi="Trebuchet MS"/>
+          <w:sz w:val="23"/>
+          <w:szCs w:val="23"/>
+        </w:rPr>
+        <w:t xml:space="preserve"> (Mode-View-</w:t>
+      </w:r>
+      <w:r>
+        <w:rPr>
+          <w:rFonts w:ascii="Trebuchet MS" w:hAnsi="Trebuchet MS"/>
+          <w:sz w:val="23"/>
+          <w:szCs w:val="23"/>
+        </w:rPr>
+        <w:t>Controller</w:t>
+      </w:r>
+      <w:r>
+        <w:rPr>
+          <w:rFonts w:ascii="Trebuchet MS" w:hAnsi="Trebuchet MS"/>
+          <w:sz w:val="23"/>
+          <w:szCs w:val="23"/>
+        </w:rPr>
+        <w:t>) architecture for developing a web application.</w:t>
       </w:r>
       <w:r>
         <w:rPr>
@@ -1020,7 +1124,23 @@
           <w:sz w:val="23"/>
           <w:szCs w:val="23"/>
         </w:rPr>
-        <w:t>MVT Structure has mainly three parts</w:t>
+        <w:t>MV</w:t>
+      </w:r>
+      <w:r>
+        <w:rPr>
+          <w:rFonts w:ascii="Trebuchet MS" w:hAnsi="Trebuchet MS"/>
+          <w:sz w:val="23"/>
+          <w:szCs w:val="23"/>
+        </w:rPr>
+        <w:t>C</w:t>
+      </w:r>
+      <w:r>
+        <w:rPr>
+          <w:rFonts w:ascii="Trebuchet MS" w:hAnsi="Trebuchet MS"/>
+          <w:sz w:val="23"/>
+          <w:szCs w:val="23"/>
+        </w:rPr>
+        <w:t xml:space="preserve"> Structure has mainly three parts</w:t>
       </w:r>
     </w:p>
     <w:p>
@@ -1112,7 +1232,17 @@
           <w:sz w:val="23"/>
           <w:szCs w:val="23"/>
         </w:rPr>
-        <w:t xml:space="preserve">VIEW: </w:t>
+        <w:t>CONTROLLER</w:t>
+      </w:r>
+      <w:r>
+        <w:rPr>
+          <w:rFonts w:ascii="Trebuchet MS" w:hAnsi="Trebuchet MS"/>
+          <w:b/>
+          <w:bCs/>
+          <w:sz w:val="23"/>
+          <w:szCs w:val="23"/>
+        </w:rPr>
+        <w:t xml:space="preserve">: </w:t>
       </w:r>
       <w:r>
         <w:rPr>
@@ -1152,7 +1282,23 @@
           <w:sz w:val="23"/>
           <w:szCs w:val="23"/>
         </w:rPr>
-        <w:t xml:space="preserve"> from model to template will be written</w:t>
+        <w:t xml:space="preserve"> from model to </w:t>
+      </w:r>
+      <w:r>
+        <w:rPr>
+          <w:rFonts w:ascii="Trebuchet MS" w:hAnsi="Trebuchet MS"/>
+          <w:sz w:val="23"/>
+          <w:szCs w:val="23"/>
+        </w:rPr>
+        <w:t>front-end</w:t>
+      </w:r>
+      <w:r>
+        <w:rPr>
+          <w:rFonts w:ascii="Trebuchet MS" w:hAnsi="Trebuchet MS"/>
+          <w:sz w:val="23"/>
+          <w:szCs w:val="23"/>
+        </w:rPr>
+        <w:t xml:space="preserve"> will be written</w:t>
       </w:r>
       <w:r>
         <w:rPr>
@@ -1196,31 +1342,41 @@
           <w:sz w:val="23"/>
           <w:szCs w:val="23"/>
         </w:rPr>
-        <w:t xml:space="preserve">TEMPLATE: </w:t>
-      </w:r>
-      <w:r>
-        <w:rPr>
-          <w:rFonts w:ascii="Trebuchet MS" w:hAnsi="Trebuchet MS"/>
-          <w:sz w:val="23"/>
-          <w:szCs w:val="23"/>
-        </w:rPr>
-        <w:t xml:space="preserve">This consists of the static parts of the desired HTML output as well as a special syntax describing how dynamic content will be inserted. For the case of Django, we shall use </w:t>
-      </w:r>
-      <w:r>
-        <w:rPr>
-          <w:rFonts w:ascii="Trebuchet MS" w:hAnsi="Trebuchet MS"/>
-          <w:sz w:val="23"/>
-          <w:szCs w:val="23"/>
-        </w:rPr>
-        <w:t>the</w:t>
-      </w:r>
-      <w:r>
-        <w:rPr>
-          <w:rFonts w:ascii="Trebuchet MS" w:hAnsi="Trebuchet MS"/>
-          <w:sz w:val="23"/>
-          <w:szCs w:val="23"/>
-        </w:rPr>
-        <w:t xml:space="preserve"> Django Templating engine as our syntax to write our logic for the templates. </w:t>
+        <w:t>VIEW</w:t>
+      </w:r>
+      <w:r>
+        <w:rPr>
+          <w:rFonts w:ascii="Trebuchet MS" w:hAnsi="Trebuchet MS"/>
+          <w:b/>
+          <w:bCs/>
+          <w:sz w:val="23"/>
+          <w:szCs w:val="23"/>
+        </w:rPr>
+        <w:t xml:space="preserve">: </w:t>
+      </w:r>
+      <w:r>
+        <w:rPr>
+          <w:rFonts w:ascii="Trebuchet MS" w:hAnsi="Trebuchet MS"/>
+          <w:sz w:val="23"/>
+          <w:szCs w:val="23"/>
+        </w:rPr>
+        <w:t>This consists of the static parts of the desired HTML output</w:t>
+      </w:r>
+      <w:r>
+        <w:rPr>
+          <w:rFonts w:ascii="Trebuchet MS" w:hAnsi="Trebuchet MS"/>
+          <w:sz w:val="23"/>
+          <w:szCs w:val="23"/>
+        </w:rPr>
+        <w:t xml:space="preserve"> in my case I used Postman tool as for the view also React will be put to use</w:t>
+      </w:r>
+      <w:r>
+        <w:rPr>
+          <w:rFonts w:ascii="Trebuchet MS" w:hAnsi="Trebuchet MS"/>
+          <w:sz w:val="23"/>
+          <w:szCs w:val="23"/>
+        </w:rPr>
+        <w:t xml:space="preserve">. </w:t>
       </w:r>
     </w:p>
     <w:p>
@@ -1239,10 +1395,10 @@
         </w:rPr>
         <w:lastRenderedPageBreak/>
         <w:drawing>
-          <wp:inline distT="0" distB="0" distL="0" distR="0" wp14:anchorId="332ABA57" wp14:editId="1BC26196">
-            <wp:extent cx="2994476" cy="2047875"/>
+          <wp:inline distT="0" distB="0" distL="0" distR="0" wp14:anchorId="3201BB12" wp14:editId="4B1CCAA1">
+            <wp:extent cx="3848100" cy="2438400"/>
             <wp:effectExtent l="0" t="0" r="0" b="0"/>
-            <wp:docPr id="1" name="Picture 1"/>
+            <wp:docPr id="4" name="Picture 4"/>
             <wp:cNvGraphicFramePr>
               <a:graphicFrameLocks xmlns:a="http://schemas.openxmlformats.org/drawingml/2006/main" noChangeAspect="1"/>
             </wp:cNvGraphicFramePr>
@@ -1250,7 +1406,7 @@
               <a:graphicData uri="http://schemas.openxmlformats.org/drawingml/2006/picture">
                 <pic:pic xmlns:pic="http://schemas.openxmlformats.org/drawingml/2006/picture">
                   <pic:nvPicPr>
-                    <pic:cNvPr id="1" name="Picture 1"/>
+                    <pic:cNvPr id="4" name="Picture 4"/>
                     <pic:cNvPicPr/>
                   </pic:nvPicPr>
                   <pic:blipFill>
@@ -1268,7 +1424,7 @@
                   <pic:spPr>
                     <a:xfrm>
                       <a:off x="0" y="0"/>
-                      <a:ext cx="3017477" cy="2063605"/>
+                      <a:ext cx="3848100" cy="2438400"/>
                     </a:xfrm>
                     <a:prstGeom prst="rect">
                       <a:avLst/>
@@ -1301,66 +1457,6 @@
           <w:szCs w:val="23"/>
         </w:rPr>
       </w:pPr>
-      <w:r>
-        <w:rPr>
-          <w:rFonts w:ascii="Trebuchet MS" w:hAnsi="Trebuchet MS"/>
-          <w:sz w:val="23"/>
-          <w:szCs w:val="23"/>
-        </w:rPr>
-        <w:t>A user requests for a resource to Django and Django works as a controller and checks to the available resource in URL.</w:t>
-      </w:r>
-    </w:p>
-    <w:p>
-      <w:pPr>
-        <w:pStyle w:val="NoSpacing"/>
-        <w:spacing w:line="360" w:lineRule="auto"/>
-        <w:jc w:val="both"/>
-        <w:rPr>
-          <w:rFonts w:ascii="Trebuchet MS" w:hAnsi="Trebuchet MS"/>
-          <w:sz w:val="23"/>
-          <w:szCs w:val="23"/>
-        </w:rPr>
-      </w:pPr>
-      <w:r>
-        <w:rPr>
-          <w:rFonts w:ascii="Trebuchet MS" w:hAnsi="Trebuchet MS"/>
-          <w:sz w:val="23"/>
-          <w:szCs w:val="23"/>
-        </w:rPr>
-        <w:t>If the URL maps, the view is called that interacts with the model and template so that the template is rendered.</w:t>
-      </w:r>
-    </w:p>
-    <w:p>
-      <w:pPr>
-        <w:pStyle w:val="NoSpacing"/>
-        <w:spacing w:line="360" w:lineRule="auto"/>
-        <w:jc w:val="both"/>
-        <w:rPr>
-          <w:rFonts w:ascii="Trebuchet MS" w:hAnsi="Trebuchet MS"/>
-          <w:sz w:val="23"/>
-          <w:szCs w:val="23"/>
-        </w:rPr>
-      </w:pPr>
-      <w:r>
-        <w:rPr>
-          <w:rFonts w:ascii="Trebuchet MS" w:hAnsi="Trebuchet MS"/>
-          <w:sz w:val="23"/>
-          <w:szCs w:val="23"/>
-        </w:rPr>
-        <w:t>Django then responds back to the user and sends a template as a response.</w:t>
-      </w:r>
-    </w:p>
-    <w:p>
-      <w:pPr>
-        <w:pStyle w:val="NoSpacing"/>
-        <w:spacing w:line="360" w:lineRule="auto"/>
-        <w:jc w:val="both"/>
-        <w:rPr>
-          <w:rFonts w:ascii="Trebuchet MS" w:hAnsi="Trebuchet MS"/>
-          <w:sz w:val="23"/>
-          <w:szCs w:val="23"/>
-        </w:rPr>
-      </w:pPr>
     </w:p>
     <w:p>
       <w:pPr>
@@ -1921,18 +2017,129 @@
           <w:sz w:val="23"/>
           <w:szCs w:val="23"/>
         </w:rPr>
+        <w:t>System Model</w:t>
+      </w:r>
+      <w:r>
+        <w:rPr>
+          <w:rFonts w:ascii="Trebuchet MS" w:hAnsi="Trebuchet MS"/>
+          <w:b/>
+          <w:bCs/>
+          <w:sz w:val="23"/>
+          <w:szCs w:val="23"/>
+        </w:rPr>
+        <w:t xml:space="preserve"> –</w:t>
+      </w:r>
+    </w:p>
+    <w:p>
+      <w:pPr>
+        <w:spacing w:line="360" w:lineRule="auto"/>
+        <w:jc w:val="both"/>
+        <w:rPr>
+          <w:rFonts w:ascii="Trebuchet MS" w:hAnsi="Trebuchet MS"/>
+          <w:b/>
+          <w:bCs/>
+          <w:sz w:val="23"/>
+          <w:szCs w:val="23"/>
+        </w:rPr>
+      </w:pPr>
+      <w:r>
+        <w:rPr>
+          <w:rFonts w:ascii="Trebuchet MS" w:hAnsi="Trebuchet MS"/>
+          <w:b/>
+          <w:bCs/>
+          <w:sz w:val="23"/>
+          <w:szCs w:val="23"/>
+        </w:rPr>
+        <w:t>Class Diagram</w:t>
+      </w:r>
+    </w:p>
+    <w:p>
+      <w:pPr>
+        <w:spacing w:line="360" w:lineRule="auto"/>
+        <w:jc w:val="both"/>
+        <w:rPr>
+          <w:rFonts w:ascii="Trebuchet MS" w:hAnsi="Trebuchet MS"/>
+          <w:b/>
+          <w:bCs/>
+          <w:sz w:val="23"/>
+          <w:szCs w:val="23"/>
+        </w:rPr>
+      </w:pPr>
+      <w:r>
+        <w:rPr>
+          <w:rFonts w:ascii="Trebuchet MS" w:hAnsi="Trebuchet MS"/>
+          <w:b/>
+          <w:bCs/>
+          <w:noProof/>
+          <w:sz w:val="23"/>
+          <w:szCs w:val="23"/>
+        </w:rPr>
         <w:lastRenderedPageBreak/>
-        <w:t>System Model</w:t>
-      </w:r>
-      <w:r>
-        <w:rPr>
-          <w:rFonts w:ascii="Trebuchet MS" w:hAnsi="Trebuchet MS"/>
-          <w:b/>
-          <w:bCs/>
-          <w:sz w:val="23"/>
-          <w:szCs w:val="23"/>
-        </w:rPr>
-        <w:t xml:space="preserve"> – Use case diagram</w:t>
+        <w:drawing>
+          <wp:inline distT="0" distB="0" distL="0" distR="0" wp14:anchorId="73040215" wp14:editId="3C09AA38">
+            <wp:extent cx="5943600" cy="7924800"/>
+            <wp:effectExtent l="0" t="0" r="0" b="0"/>
+            <wp:docPr id="3" name="Picture 3"/>
+            <wp:cNvGraphicFramePr>
+              <a:graphicFrameLocks xmlns:a="http://schemas.openxmlformats.org/drawingml/2006/main" noChangeAspect="1"/>
+            </wp:cNvGraphicFramePr>
+            <a:graphic xmlns:a="http://schemas.openxmlformats.org/drawingml/2006/main">
+              <a:graphicData uri="http://schemas.openxmlformats.org/drawingml/2006/picture">
+                <pic:pic xmlns:pic="http://schemas.openxmlformats.org/drawingml/2006/picture">
+                  <pic:nvPicPr>
+                    <pic:cNvPr id="3" name="Picture 3"/>
+                    <pic:cNvPicPr/>
+                  </pic:nvPicPr>
+                  <pic:blipFill>
+                    <a:blip r:embed="rId9" cstate="print">
+                      <a:extLst>
+                        <a:ext uri="{28A0092B-C50C-407E-A947-70E740481C1C}">
+                          <a14:useLocalDpi xmlns:a14="http://schemas.microsoft.com/office/drawing/2010/main" val="0"/>
+                        </a:ext>
+                      </a:extLst>
+                    </a:blip>
+                    <a:stretch>
+                      <a:fillRect/>
+                    </a:stretch>
+                  </pic:blipFill>
+                  <pic:spPr>
+                    <a:xfrm>
+                      <a:off x="0" y="0"/>
+                      <a:ext cx="5943600" cy="7924800"/>
+                    </a:xfrm>
+                    <a:prstGeom prst="rect">
+                      <a:avLst/>
+                    </a:prstGeom>
+                  </pic:spPr>
+                </pic:pic>
+              </a:graphicData>
+            </a:graphic>
+          </wp:inline>
+        </w:drawing>
+      </w:r>
+    </w:p>
+    <w:p>
+      <w:pPr>
+        <w:spacing w:line="360" w:lineRule="auto"/>
+        <w:jc w:val="both"/>
+        <w:rPr>
+          <w:rFonts w:ascii="Trebuchet MS" w:hAnsi="Trebuchet MS"/>
+          <w:b/>
+          <w:bCs/>
+          <w:sz w:val="23"/>
+          <w:szCs w:val="23"/>
+        </w:rPr>
+      </w:pPr>
+      <w:r>
+        <w:rPr>
+          <w:rFonts w:ascii="Trebuchet MS" w:hAnsi="Trebuchet MS"/>
+          <w:b/>
+          <w:bCs/>
+          <w:sz w:val="23"/>
+          <w:szCs w:val="23"/>
+        </w:rPr>
+        <w:lastRenderedPageBreak/>
+        <w:t xml:space="preserve"> Use case diagram</w:t>
       </w:r>
     </w:p>
     <w:p>
@@ -1965,7 +2172,7 @@
                     <pic:cNvPicPr/>
                   </pic:nvPicPr>
                   <pic:blipFill>
-                    <a:blip r:embed="rId9">
+                    <a:blip r:embed="rId10">
                       <a:extLst>
                         <a:ext uri="{28A0092B-C50C-407E-A947-70E740481C1C}">
                           <a14:useLocalDpi xmlns:a14="http://schemas.microsoft.com/office/drawing/2010/main" val="0"/>
@@ -1996,6 +2203,15 @@
       <w:pPr>
         <w:spacing w:line="360" w:lineRule="auto"/>
         <w:rPr>
+          <w:sz w:val="28"/>
+          <w:szCs w:val="28"/>
+        </w:rPr>
+      </w:pPr>
+    </w:p>
+    <w:p>
+      <w:pPr>
+        <w:spacing w:line="360" w:lineRule="auto"/>
+        <w:rPr>
           <w:rFonts w:ascii="Trebuchet MS" w:hAnsi="Trebuchet MS"/>
           <w:b/>
           <w:bCs/>
@@ -2233,6 +2449,7 @@
           <w:sz w:val="23"/>
           <w:szCs w:val="23"/>
         </w:rPr>
+        <w:lastRenderedPageBreak/>
         <w:t>Check out:</w:t>
       </w:r>
       <w:r>
@@ -2249,16 +2466,7 @@
           <w:sz w:val="23"/>
           <w:szCs w:val="23"/>
         </w:rPr>
-        <w:t xml:space="preserve">. </w:t>
-      </w:r>
-      <w:r>
-        <w:rPr>
-          <w:rFonts w:ascii="Trebuchet MS" w:hAnsi="Trebuchet MS"/>
-          <w:sz w:val="23"/>
-          <w:szCs w:val="23"/>
-        </w:rPr>
-        <w:lastRenderedPageBreak/>
-        <w:t>Once there are enough funds on the card, and card is valid, the order is processed by the system and the checkout process is completed.</w:t>
+        <w:t>. Once there are enough funds on the card, and card is valid, the order is processed by the system and the checkout process is completed.</w:t>
       </w:r>
     </w:p>
     <w:p>
@@ -4842,49 +5050,49 @@
       </w:rPr>
     </w:lvl>
   </w:abstractNum>
-  <w:num w:numId="1">
+  <w:num w:numId="1" w16cid:durableId="986282821">
     <w:abstractNumId w:val="4"/>
   </w:num>
-  <w:num w:numId="2">
+  <w:num w:numId="2" w16cid:durableId="357851995">
     <w:abstractNumId w:val="20"/>
   </w:num>
-  <w:num w:numId="3">
+  <w:num w:numId="3" w16cid:durableId="1140686704">
     <w:abstractNumId w:val="11"/>
   </w:num>
-  <w:num w:numId="4">
+  <w:num w:numId="4" w16cid:durableId="1856919538">
     <w:abstractNumId w:val="9"/>
   </w:num>
-  <w:num w:numId="5">
+  <w:num w:numId="5" w16cid:durableId="1211697411">
     <w:abstractNumId w:val="5"/>
   </w:num>
-  <w:num w:numId="6">
+  <w:num w:numId="6" w16cid:durableId="288517380">
     <w:abstractNumId w:val="18"/>
   </w:num>
-  <w:num w:numId="7">
+  <w:num w:numId="7" w16cid:durableId="1289360141">
     <w:abstractNumId w:val="3"/>
   </w:num>
-  <w:num w:numId="8">
+  <w:num w:numId="8" w16cid:durableId="448401902">
     <w:abstractNumId w:val="19"/>
   </w:num>
-  <w:num w:numId="9">
+  <w:num w:numId="9" w16cid:durableId="916129520">
     <w:abstractNumId w:val="13"/>
   </w:num>
-  <w:num w:numId="10">
+  <w:num w:numId="10" w16cid:durableId="1787503698">
     <w:abstractNumId w:val="15"/>
   </w:num>
-  <w:num w:numId="11">
+  <w:num w:numId="11" w16cid:durableId="308823961">
     <w:abstractNumId w:val="14"/>
   </w:num>
-  <w:num w:numId="12">
+  <w:num w:numId="12" w16cid:durableId="233972870">
     <w:abstractNumId w:val="8"/>
   </w:num>
-  <w:num w:numId="13">
+  <w:num w:numId="13" w16cid:durableId="245772601">
     <w:abstractNumId w:val="6"/>
   </w:num>
-  <w:num w:numId="14">
+  <w:num w:numId="14" w16cid:durableId="106579903">
     <w:abstractNumId w:val="7"/>
   </w:num>
-  <w:num w:numId="15">
+  <w:num w:numId="15" w16cid:durableId="2048866063">
     <w:abstractNumId w:val="0"/>
     <w:lvlOverride w:ilvl="0">
       <w:startOverride w:val="1"/>
@@ -4914,22 +5122,22 @@
       <w:startOverride w:val="1"/>
     </w:lvlOverride>
   </w:num>
-  <w:num w:numId="16">
+  <w:num w:numId="16" w16cid:durableId="1061564511">
     <w:abstractNumId w:val="12"/>
   </w:num>
-  <w:num w:numId="17">
+  <w:num w:numId="17" w16cid:durableId="70323648">
     <w:abstractNumId w:val="1"/>
   </w:num>
-  <w:num w:numId="18">
+  <w:num w:numId="18" w16cid:durableId="917714574">
     <w:abstractNumId w:val="2"/>
   </w:num>
-  <w:num w:numId="19">
+  <w:num w:numId="19" w16cid:durableId="591160151">
     <w:abstractNumId w:val="17"/>
   </w:num>
-  <w:num w:numId="20">
+  <w:num w:numId="20" w16cid:durableId="806364235">
     <w:abstractNumId w:val="16"/>
   </w:num>
-  <w:num w:numId="21">
+  <w:num w:numId="21" w16cid:durableId="1354456514">
     <w:abstractNumId w:val="10"/>
   </w:num>
 </w:numbering>

</xml_diff>